<commit_message>
Appending API doc and config.json
</commit_message>
<xml_diff>
--- a/Web Service Interface.docx
+++ b/Web Service Interface.docx
@@ -603,7 +603,23 @@
           <w:b/>
           <w:bCs/>
         </w:rPr>
-        <w:t xml:space="preserve"> library for realtime communication between</w:t>
+        <w:t xml:space="preserve"> library for </w:t>
+      </w:r>
+      <w:proofErr w:type="spellStart"/>
+      <w:r>
+        <w:rPr>
+          <w:b/>
+          <w:bCs/>
+        </w:rPr>
+        <w:t>realtime</w:t>
+      </w:r>
+      <w:proofErr w:type="spellEnd"/>
+      <w:r>
+        <w:rPr>
+          <w:b/>
+          <w:bCs/>
+        </w:rPr>
+        <w:t xml:space="preserve"> communication between</w:t>
       </w:r>
       <w:r>
         <w:rPr>
@@ -753,7 +769,15 @@
         <w:ind w:left="1440"/>
       </w:pPr>
       <w:r>
-        <w:t>Any client(sensors clients and already subscribed clients can use the above URL to connect to the central server via a websocket connection</w:t>
+        <w:t xml:space="preserve">Any client(sensors clients and already subscribed clients can use the above URL to connect to the central server via a </w:t>
+      </w:r>
+      <w:proofErr w:type="spellStart"/>
+      <w:r>
+        <w:t>websocket</w:t>
+      </w:r>
+      <w:proofErr w:type="spellEnd"/>
+      <w:r>
+        <w:t xml:space="preserve"> connection</w:t>
       </w:r>
       <w:r>
         <w:t>)</w:t>
@@ -802,17 +826,29 @@
       <w:pPr>
         <w:pStyle w:val="ListParagraph"/>
         <w:ind w:firstLine="720"/>
-        <w:rPr>
-          <w:b/>
-          <w:bCs/>
-        </w:rPr>
-      </w:pPr>
-      <w:r>
-        <w:rPr>
-          <w:b/>
-          <w:bCs/>
-        </w:rPr>
-        <w:t>http://&lt;ip-address&gt; or &lt;hostname&gt;:&lt;port&gt;/api/registration</w:t>
+      </w:pPr>
+      <w:r>
+        <w:rPr>
+          <w:b/>
+          <w:bCs/>
+        </w:rPr>
+        <w:t>http://&lt;ip-address&gt; or &lt;hostname&gt;:&lt;port&gt;/</w:t>
+      </w:r>
+      <w:proofErr w:type="spellStart"/>
+      <w:r>
+        <w:rPr>
+          <w:b/>
+          <w:bCs/>
+        </w:rPr>
+        <w:t>api</w:t>
+      </w:r>
+      <w:proofErr w:type="spellEnd"/>
+      <w:r>
+        <w:rPr>
+          <w:b/>
+          <w:bCs/>
+        </w:rPr>
+        <w:t>/registration</w:t>
       </w:r>
       <w:r>
         <w:tab/>
@@ -822,6 +858,10 @@
       <w:pPr>
         <w:pStyle w:val="ListParagraph"/>
         <w:ind w:firstLine="720"/>
+        <w:rPr>
+          <w:b/>
+          <w:bCs/>
+        </w:rPr>
       </w:pPr>
     </w:p>
     <w:p>
@@ -832,12 +872,6 @@
       <w:r>
         <w:t>The following information has to be provided in the JSON body for the POST request:</w:t>
       </w:r>
-    </w:p>
-    <w:p>
-      <w:pPr>
-        <w:pStyle w:val="ListParagraph"/>
-        <w:ind w:firstLine="720"/>
-      </w:pPr>
     </w:p>
     <w:p>
       <w:pPr>
@@ -847,6 +881,7 @@
           <w:numId w:val="2"/>
         </w:numPr>
       </w:pPr>
+      <w:proofErr w:type="spellStart"/>
       <w:r>
         <w:rPr>
           <w:b/>
@@ -854,8 +889,15 @@
         </w:rPr>
         <w:t>Client_Token</w:t>
       </w:r>
-      <w:r>
-        <w:t xml:space="preserve">: Client Token or client API key. This will be used by the server to register the client and later will be used to verify the handshake, acknowledge and send the relevant data back. </w:t>
+      <w:proofErr w:type="spellEnd"/>
+      <w:r>
+        <w:t xml:space="preserve">: Client Token or client API key. This will be used by the server to register the client and later will be used to verify the handshake, </w:t>
+      </w:r>
+      <w:r>
+        <w:t xml:space="preserve">then </w:t>
+      </w:r>
+      <w:r>
+        <w:t xml:space="preserve">acknowledge and send the relevant data back. </w:t>
       </w:r>
     </w:p>
     <w:p>
@@ -866,12 +908,6 @@
       <w:r>
         <w:t>*You can also check the Future scope section below for more information.</w:t>
       </w:r>
-    </w:p>
-    <w:p>
-      <w:pPr>
-        <w:pStyle w:val="ListParagraph"/>
-        <w:ind w:left="1800"/>
-      </w:pPr>
     </w:p>
     <w:p>
       <w:pPr>
@@ -881,82 +917,78 @@
           <w:numId w:val="2"/>
         </w:numPr>
       </w:pPr>
+      <w:proofErr w:type="spellStart"/>
+      <w:r>
+        <w:rPr>
+          <w:b/>
+          <w:bCs/>
+        </w:rPr>
+        <w:t>SID</w:t>
+      </w:r>
+      <w:r>
+        <w:rPr>
+          <w:b/>
+          <w:bCs/>
+        </w:rPr>
+        <w:t>_List</w:t>
+      </w:r>
+      <w:proofErr w:type="spellEnd"/>
+      <w:r>
+        <w:t>:</w:t>
+      </w:r>
+      <w:r>
+        <w:t xml:space="preserve"> </w:t>
+      </w:r>
+      <w:r>
+        <w:t xml:space="preserve">System </w:t>
+      </w:r>
+      <w:r>
+        <w:t>ID List</w:t>
+      </w:r>
+      <w:r>
+        <w:t xml:space="preserve"> for which temperature alerts </w:t>
+      </w:r>
+      <w:r>
+        <w:t>needs to be monitored</w:t>
+      </w:r>
+      <w:r>
+        <w:t>.</w:t>
+      </w:r>
+      <w:r>
+        <w:t xml:space="preserve"> </w:t>
+      </w:r>
+      <w:r>
+        <w:t xml:space="preserve">Please note that the following SID format needs to be used- </w:t>
+      </w:r>
+    </w:p>
+    <w:p>
+      <w:pPr>
+        <w:pStyle w:val="ListParagraph"/>
+        <w:ind w:left="1800"/>
+      </w:pPr>
       <w:r>
         <w:rPr>
           <w:b/>
           <w:bCs/>
         </w:rPr>
         <w:lastRenderedPageBreak/>
-        <w:t>SID</w:t>
-      </w:r>
-      <w:r>
-        <w:rPr>
-          <w:b/>
-          <w:bCs/>
-        </w:rPr>
-        <w:t>_List</w:t>
-      </w:r>
-      <w:r>
-        <w:t>:</w:t>
+        <w:t>REF-&gt;Refrigerators, ACR-&gt; Air Coolers, ROM-&gt; Room</w:t>
+      </w:r>
+      <w:r>
+        <w:t>(currently we are using only 3 types of SID).</w:t>
       </w:r>
       <w:r>
         <w:t xml:space="preserve"> </w:t>
       </w:r>
       <w:r>
-        <w:t xml:space="preserve">System </w:t>
-      </w:r>
-      <w:r>
-        <w:t>ID List</w:t>
-      </w:r>
-      <w:r>
-        <w:t xml:space="preserve"> for which temperature alerts </w:t>
-      </w:r>
-      <w:r>
-        <w:t>needs to be monitored</w:t>
+        <w:t>Note that this has to be sent in the form of an array</w:t>
+      </w:r>
+      <w:r>
+        <w:t>/list</w:t>
       </w:r>
       <w:r>
         <w:t>.</w:t>
       </w:r>
-      <w:r>
-        <w:t xml:space="preserve"> </w:t>
-      </w:r>
-      <w:r>
-        <w:t xml:space="preserve">Please note that the following SID format needs to be used- </w:t>
-      </w:r>
-    </w:p>
-    <w:p>
-      <w:pPr>
-        <w:pStyle w:val="ListParagraph"/>
-        <w:ind w:left="1800"/>
-      </w:pPr>
-      <w:r>
-        <w:rPr>
-          <w:b/>
-          <w:bCs/>
-        </w:rPr>
-        <w:t>REF-&gt;Refrigerators, ACR-&gt; Air Coolers, ROM-&gt; Room</w:t>
-      </w:r>
-      <w:r>
-        <w:t>(currently we are using only 3 types of SID).</w:t>
-      </w:r>
-      <w:r>
-        <w:t xml:space="preserve"> </w:t>
-      </w:r>
-      <w:r>
-        <w:t>Note that this has to be sent in the form of an array</w:t>
-      </w:r>
-      <w:r>
-        <w:t>/list</w:t>
-      </w:r>
-      <w:r>
-        <w:t>.</w:t>
-      </w:r>
-    </w:p>
-    <w:p>
-      <w:pPr>
-        <w:pStyle w:val="ListParagraph"/>
-        <w:ind w:left="1800"/>
-      </w:pPr>
     </w:p>
     <w:p>
       <w:pPr>
@@ -966,6 +998,7 @@
           <w:numId w:val="2"/>
         </w:numPr>
       </w:pPr>
+      <w:proofErr w:type="spellStart"/>
       <w:r>
         <w:rPr>
           <w:b/>
@@ -973,6 +1006,7 @@
         </w:rPr>
         <w:t>SID_Count</w:t>
       </w:r>
+      <w:proofErr w:type="spellEnd"/>
       <w:r>
         <w:t xml:space="preserve">: </w:t>
       </w:r>
@@ -996,7 +1030,39 @@
           <w:b/>
           <w:bCs/>
         </w:rPr>
-        <w:t xml:space="preserve">Please note that there is a check in the server to see whether the SID_List matches with the SID_List length or not and it will throw </w:t>
+        <w:t xml:space="preserve">Please note that there is a check in the server to see whether the </w:t>
+      </w:r>
+      <w:proofErr w:type="spellStart"/>
+      <w:r>
+        <w:rPr>
+          <w:b/>
+          <w:bCs/>
+        </w:rPr>
+        <w:t>SID_List</w:t>
+      </w:r>
+      <w:proofErr w:type="spellEnd"/>
+      <w:r>
+        <w:rPr>
+          <w:b/>
+          <w:bCs/>
+        </w:rPr>
+        <w:t xml:space="preserve"> matches with the </w:t>
+      </w:r>
+      <w:proofErr w:type="spellStart"/>
+      <w:r>
+        <w:rPr>
+          <w:b/>
+          <w:bCs/>
+        </w:rPr>
+        <w:t>SID_List</w:t>
+      </w:r>
+      <w:proofErr w:type="spellEnd"/>
+      <w:r>
+        <w:rPr>
+          <w:b/>
+          <w:bCs/>
+        </w:rPr>
+        <w:t xml:space="preserve"> length or not and it will throw </w:t>
       </w:r>
       <w:r>
         <w:rPr>
@@ -1260,7 +1326,23 @@
         </w:rPr>
       </w:pPr>
       <w:r>
-        <w:t>The sensor clients as of now are generating random temperatures within a specified range and a bi-directional connection can be opened between the sensor clients and the server using the following url and socket eventname:</w:t>
+        <w:t xml:space="preserve">The sensor clients as of now are generating random temperatures within a specified range and a bi-directional connection can be opened between the sensor clients and the server using the following </w:t>
+      </w:r>
+      <w:proofErr w:type="spellStart"/>
+      <w:r>
+        <w:t>url</w:t>
+      </w:r>
+      <w:proofErr w:type="spellEnd"/>
+      <w:r>
+        <w:t xml:space="preserve"> and socket </w:t>
+      </w:r>
+      <w:proofErr w:type="spellStart"/>
+      <w:r>
+        <w:t>eventname</w:t>
+      </w:r>
+      <w:proofErr w:type="spellEnd"/>
+      <w:r>
+        <w:t>:</w:t>
       </w:r>
     </w:p>
     <w:p>
@@ -1302,7 +1384,15 @@
         <w:t>s</w:t>
       </w:r>
       <w:r>
-        <w:t>ocket eventname:</w:t>
+        <w:t xml:space="preserve">ocket </w:t>
+      </w:r>
+      <w:proofErr w:type="spellStart"/>
+      <w:r>
+        <w:t>eventname</w:t>
+      </w:r>
+      <w:proofErr w:type="spellEnd"/>
+      <w:r>
+        <w:t>:</w:t>
       </w:r>
       <w:r>
         <w:rPr>
@@ -1347,15 +1437,28 @@
         <w:t xml:space="preserve">Let’s assume, </w:t>
       </w:r>
       <w:r>
-        <w:t>data to be sent is dataJSON:{};</w:t>
+        <w:t xml:space="preserve">data to be sent is </w:t>
+      </w:r>
+      <w:proofErr w:type="spellStart"/>
+      <w:r>
+        <w:t>dataJSON</w:t>
+      </w:r>
+      <w:proofErr w:type="spellEnd"/>
+      <w:r>
+        <w:t>:{};</w:t>
       </w:r>
     </w:p>
     <w:p>
       <w:pPr>
         <w:ind w:left="1440"/>
       </w:pPr>
-      <w:r>
-        <w:t>socket.emit(</w:t>
+      <w:proofErr w:type="spellStart"/>
+      <w:r>
+        <w:t>socket.emit</w:t>
+      </w:r>
+      <w:proofErr w:type="spellEnd"/>
+      <w:r>
+        <w:t>(</w:t>
       </w:r>
       <w:r>
         <w:t>“</w:t>
@@ -1369,9 +1472,11 @@
       <w:r>
         <w:t>,</w:t>
       </w:r>
+      <w:proofErr w:type="spellStart"/>
       <w:r>
         <w:t>dataJSON</w:t>
       </w:r>
+      <w:proofErr w:type="spellEnd"/>
       <w:r>
         <w:t>) .</w:t>
       </w:r>
@@ -1642,7 +1747,6 @@
         <w:rPr>
           <w:noProof/>
         </w:rPr>
-        <w:lastRenderedPageBreak/>
         <mc:AlternateContent>
           <mc:Choice Requires="wps">
             <w:drawing>
@@ -2056,6 +2160,7 @@
         <w:ind w:left="1800"/>
       </w:pPr>
       <w:r>
+        <w:lastRenderedPageBreak/>
         <w:t xml:space="preserve">**You can also </w:t>
       </w:r>
       <w:r>
@@ -2072,6 +2177,103 @@
       </w:r>
       <w:r>
         <w:t>for more information.</w:t>
+      </w:r>
+    </w:p>
+    <w:p>
+      <w:pPr>
+        <w:pStyle w:val="ListParagraph"/>
+        <w:ind w:left="1800"/>
+      </w:pPr>
+    </w:p>
+    <w:p>
+      <w:pPr>
+        <w:pStyle w:val="ListParagraph"/>
+        <w:ind w:left="1800"/>
+      </w:pPr>
+      <w:r>
+        <w:rPr>
+          <w:b/>
+          <w:bCs/>
+        </w:rPr>
+        <w:t>Note</w:t>
+      </w:r>
+      <w:r>
+        <w:t xml:space="preserve">: In case of server disconnection, the sensor clients keep on generating random temperature values </w:t>
+      </w:r>
+      <w:r>
+        <w:t xml:space="preserve">every 5 seconds </w:t>
+      </w:r>
+      <w:r>
+        <w:t xml:space="preserve">in the JSON format, although it shows the ERROR message too that it failed to connect to the server. When connection is </w:t>
+      </w:r>
+      <w:r>
+        <w:t>re-</w:t>
+      </w:r>
+      <w:r>
+        <w:t>established, all the last JSON data generated is sent to the server in one shot.</w:t>
+      </w:r>
+    </w:p>
+    <w:p>
+      <w:pPr>
+        <w:pStyle w:val="ListParagraph"/>
+        <w:ind w:left="1800"/>
+      </w:pPr>
+      <w:r>
+        <w:t xml:space="preserve">Since, Node.js uses the V8 runtime engine, the socket.io emit </w:t>
+      </w:r>
+      <w:r>
+        <w:t>event</w:t>
+      </w:r>
+      <w:r>
+        <w:t xml:space="preserve"> keeps on emitting data and the data is buffered using the inbuilt </w:t>
+      </w:r>
+      <w:proofErr w:type="spellStart"/>
+      <w:r>
+        <w:t>nagle</w:t>
+      </w:r>
+      <w:proofErr w:type="spellEnd"/>
+      <w:r>
+        <w:t xml:space="preserve"> algorithm </w:t>
+      </w:r>
+      <w:r>
+        <w:t xml:space="preserve">of node.js </w:t>
+      </w:r>
+      <w:r>
+        <w:t>by default.</w:t>
+      </w:r>
+      <w:r>
+        <w:t xml:space="preserve"> The maximum storage value</w:t>
+      </w:r>
+      <w:r>
+        <w:t xml:space="preserve"> of the buffered data</w:t>
+      </w:r>
+      <w:r>
+        <w:t xml:space="preserve"> is approximately around 1GB for 32-bit systems and 2GB for 64-bit systems.</w:t>
+      </w:r>
+    </w:p>
+    <w:p>
+      <w:pPr>
+        <w:pStyle w:val="ListParagraph"/>
+        <w:ind w:left="1800"/>
+      </w:pPr>
+      <w:r>
+        <w:t>Also, the maximum length of the JSON(message) that can be sent at a single time cannot exceed more than 300MB otherwise you might get the error- “</w:t>
+      </w:r>
+      <w:proofErr w:type="spellStart"/>
+      <w:r>
+        <w:t>RangeError</w:t>
+      </w:r>
+      <w:proofErr w:type="spellEnd"/>
+      <w:r>
+        <w:t>: Invalid length” or “</w:t>
+      </w:r>
+      <w:proofErr w:type="spellStart"/>
+      <w:r>
+        <w:t>RangeError</w:t>
+      </w:r>
+      <w:proofErr w:type="spellEnd"/>
+      <w:r>
+        <w:t>: Maximum call stack size exceeded”.</w:t>
       </w:r>
     </w:p>
     <w:p>
@@ -2098,7 +2300,19 @@
         <w:ind w:left="1440"/>
       </w:pPr>
       <w:r>
-        <w:t>Once they register successfully, they would get back a unique key from the server which is used by the server to identify the client.</w:t>
+        <w:t xml:space="preserve">Once they register successfully, they would get back a unique </w:t>
+      </w:r>
+      <w:r>
+        <w:t>token</w:t>
+      </w:r>
+      <w:r>
+        <w:t xml:space="preserve"> from the server which is used by the </w:t>
+      </w:r>
+      <w:r>
+        <w:t>client to open a socket tunnel with the server for real-time data</w:t>
+      </w:r>
+      <w:r>
+        <w:t>.</w:t>
       </w:r>
     </w:p>
     <w:p>
@@ -2110,7 +2324,10 @@
         <w:t xml:space="preserve">After registration the subscribed clients need to send the </w:t>
       </w:r>
       <w:r>
-        <w:t>SERVER and CLIENT key</w:t>
+        <w:t xml:space="preserve">SERVER and CLIENT </w:t>
+      </w:r>
+      <w:r>
+        <w:t>token</w:t>
       </w:r>
       <w:r>
         <w:t xml:space="preserve"> pair </w:t>
@@ -2149,7 +2366,15 @@
         <w:t>s</w:t>
       </w:r>
       <w:r>
-        <w:t>ocket eventname: &lt;unique identifier from server&gt;</w:t>
+        <w:t xml:space="preserve">ocket </w:t>
+      </w:r>
+      <w:proofErr w:type="spellStart"/>
+      <w:r>
+        <w:t>eventname</w:t>
+      </w:r>
+      <w:proofErr w:type="spellEnd"/>
+      <w:r>
+        <w:t>: &lt;unique identifier from server&gt;</w:t>
       </w:r>
     </w:p>
     <w:p>
@@ -2323,11 +2548,16 @@
         <w:pStyle w:val="ListParagraph"/>
         <w:ind w:left="2160"/>
       </w:pPr>
+      <w:proofErr w:type="spellStart"/>
       <w:r>
         <w:t>s</w:t>
       </w:r>
       <w:r>
-        <w:t>ocket.emit(”106”</w:t>
+        <w:t>ocket.emit</w:t>
+      </w:r>
+      <w:proofErr w:type="spellEnd"/>
+      <w:r>
+        <w:t>(”106”</w:t>
       </w:r>
       <w:r>
         <w:t>,”CLIENT1”</w:t>
@@ -2891,102 +3121,96 @@
         <w:pStyle w:val="ListParagraph"/>
         <w:ind w:left="1440"/>
       </w:pPr>
+      <w:r>
+        <w:t>For example, let assume we have a subscribed client who wants the temperature for REF0</w:t>
+      </w:r>
+      <w:r>
+        <w:t>1 and ACR02</w:t>
+      </w:r>
+      <w:r>
+        <w:t xml:space="preserve"> SIDs</w:t>
+      </w:r>
+      <w:r>
+        <w:t>, then the output to the relevant interested client would be:</w:t>
+      </w:r>
     </w:p>
     <w:p>
       <w:pPr>
         <w:pStyle w:val="ListParagraph"/>
         <w:ind w:left="1440"/>
-      </w:pPr>
-      <w:r>
-        <w:t>For example, let assume we have a subscribed client who wants the temperature for REF0</w:t>
-      </w:r>
-      <w:r>
-        <w:t>1 and ACR02</w:t>
-      </w:r>
-      <w:r>
-        <w:t xml:space="preserve"> SIDs</w:t>
-      </w:r>
-      <w:r>
-        <w:t>, then the output to the relevant interested client would be:</w:t>
+        <w:rPr>
+          <w:b/>
+          <w:bCs/>
+        </w:rPr>
+      </w:pPr>
+      <w:r>
+        <w:rPr>
+          <w:b/>
+          <w:bCs/>
+        </w:rPr>
+        <w:lastRenderedPageBreak/>
+        <w:t>{"REF01":{"Temperature":0,"Timestamp":"2020-07-20 19:01:23"},"ACR0</w:t>
+      </w:r>
+      <w:r>
+        <w:rPr>
+          <w:b/>
+          <w:bCs/>
+        </w:rPr>
+        <w:t>2</w:t>
+      </w:r>
+      <w:r>
+        <w:rPr>
+          <w:b/>
+          <w:bCs/>
+        </w:rPr>
+        <w:t>":{"Temperature":20,"Timestamp":"2020-07-20 19:01:23"}}</w:t>
       </w:r>
     </w:p>
     <w:p>
       <w:pPr>
         <w:pStyle w:val="ListParagraph"/>
         <w:ind w:left="1440"/>
-        <w:rPr>
-          <w:b/>
-          <w:bCs/>
-        </w:rPr>
-      </w:pPr>
-      <w:r>
-        <w:rPr>
-          <w:b/>
-          <w:bCs/>
-        </w:rPr>
-        <w:t>{"REF01":{"Temperature":0,"Timestamp":"2020-07-20 19:01:23"},"ACR0</w:t>
-      </w:r>
-      <w:r>
-        <w:rPr>
-          <w:b/>
-          <w:bCs/>
-        </w:rPr>
-        <w:t>2</w:t>
-      </w:r>
-      <w:r>
-        <w:rPr>
-          <w:b/>
-          <w:bCs/>
-        </w:rPr>
-        <w:t>":{"Temperature":20,"Timestamp":"2020-07-20 19:01:23"}}</w:t>
+      </w:pPr>
+      <w:r>
+        <w:t>Kindly note if in the above example, due to some issue if ACR02 data is not available, then the subscribed client would still get the data for just REF01 in the following way:</w:t>
       </w:r>
     </w:p>
     <w:p>
       <w:pPr>
         <w:pStyle w:val="ListParagraph"/>
         <w:ind w:left="1440"/>
-      </w:pPr>
-      <w:r>
-        <w:t>Kindly note if in the above example, due to some issue if ACR02 data is not available, then the subscribed client would still get the data for just REF01 in the following way:</w:t>
+        <w:rPr>
+          <w:b/>
+          <w:bCs/>
+        </w:rPr>
+      </w:pPr>
+      <w:r>
+        <w:rPr>
+          <w:b/>
+          <w:bCs/>
+        </w:rPr>
+        <w:t>{"REF01":{"Temperature":0,"Timestamp":"2020-07-20</w:t>
+      </w:r>
+      <w:r>
+        <w:rPr>
+          <w:b/>
+          <w:bCs/>
+        </w:rPr>
+        <w:t>}}</w:t>
       </w:r>
     </w:p>
     <w:p>
       <w:pPr>
         <w:pStyle w:val="ListParagraph"/>
         <w:ind w:left="1440"/>
-        <w:rPr>
-          <w:b/>
-          <w:bCs/>
-        </w:rPr>
-      </w:pPr>
-      <w:r>
-        <w:rPr>
-          <w:b/>
-          <w:bCs/>
-        </w:rPr>
-        <w:t>{"REF01":{"Temperature":0,"Timestamp":"2020-07-20</w:t>
-      </w:r>
-      <w:r>
-        <w:rPr>
-          <w:b/>
-          <w:bCs/>
-        </w:rPr>
-        <w:t>}}</w:t>
-      </w:r>
+      </w:pPr>
     </w:p>
     <w:p>
       <w:pPr>
         <w:pStyle w:val="ListParagraph"/>
         <w:ind w:left="1440"/>
       </w:pPr>
-    </w:p>
-    <w:p>
-      <w:pPr>
-        <w:pStyle w:val="ListParagraph"/>
-        <w:ind w:left="1440"/>
-      </w:pPr>
-      <w:r>
-        <w:lastRenderedPageBreak/>
+      <w:r>
         <w:t>Also, since we have unique</w:t>
       </w:r>
       <w:r>
@@ -3131,8 +3355,13 @@
         <w:t>sensor</w:t>
       </w:r>
       <w:r>
-        <w:t>” eventname</w:t>
-      </w:r>
+        <w:t xml:space="preserve">” </w:t>
+      </w:r>
+      <w:proofErr w:type="spellStart"/>
+      <w:r>
+        <w:t>eventname</w:t>
+      </w:r>
+      <w:proofErr w:type="spellEnd"/>
       <w:r>
         <w:t>, rather we w</w:t>
       </w:r>
@@ -3229,7 +3458,15 @@
         <w:t>Currently</w:t>
       </w:r>
       <w:r>
-        <w:t xml:space="preserve"> every client has a connect error feature to determine whether the server is reachable or not, if server is not reachable, the client shows an ERROR message and tries to reconnect to the server via the websocket. In the near future</w:t>
+        <w:t xml:space="preserve"> every client has a connect error feature to determine whether the server is reachable or not, if server is not reachable, the client shows an ERROR message and tries to reconnect to the server via the </w:t>
+      </w:r>
+      <w:proofErr w:type="spellStart"/>
+      <w:r>
+        <w:t>websocket</w:t>
+      </w:r>
+      <w:proofErr w:type="spellEnd"/>
+      <w:r>
+        <w:t>. In the near future</w:t>
       </w:r>
       <w:r>
         <w:t xml:space="preserve"> as per requirement</w:t>
@@ -3301,7 +3538,23 @@
           <w:b/>
           <w:bCs/>
         </w:rPr>
-        <w:t>&lt;ip-address or hostname&gt;</w:t>
+        <w:t>&lt;</w:t>
+      </w:r>
+      <w:proofErr w:type="spellStart"/>
+      <w:r>
+        <w:rPr>
+          <w:b/>
+          <w:bCs/>
+        </w:rPr>
+        <w:t>ip</w:t>
+      </w:r>
+      <w:proofErr w:type="spellEnd"/>
+      <w:r>
+        <w:rPr>
+          <w:b/>
+          <w:bCs/>
+        </w:rPr>
+        <w:t>-address or hostname&gt;</w:t>
       </w:r>
       <w:r>
         <w:t xml:space="preserve"> we have used </w:t>
@@ -3349,14 +3602,13 @@
       <w:r>
         <w:t>(5 seconds) for transmission of data between clients and the server.</w:t>
       </w:r>
-    </w:p>
-    <w:p>
-      <w:pPr>
-        <w:pStyle w:val="ListParagraph"/>
-      </w:pPr>
+      <w:r>
+        <w:t xml:space="preserve"> </w:t>
+      </w:r>
       <w:r>
         <w:t xml:space="preserve">The codebase also contains a </w:t>
       </w:r>
+      <w:proofErr w:type="spellStart"/>
       <w:r>
         <w:rPr>
           <w:b/>
@@ -3364,37 +3616,60 @@
         </w:rPr>
         <w:t>config.json</w:t>
       </w:r>
-      <w:r>
-        <w:t xml:space="preserve"> file to store fields such as ip, port, frequency so that these values can be changed dynamically based on the environment and requirement.</w:t>
-      </w:r>
-    </w:p>
-    <w:p>
-      <w:pPr>
-        <w:pStyle w:val="ListParagraph"/>
-      </w:pPr>
-      <w:r>
-        <w:t>The Timestamp value in sensor client(s) are converted to</w:t>
+      <w:proofErr w:type="spellEnd"/>
+      <w:r>
+        <w:t xml:space="preserve"> file to store fields such as </w:t>
+      </w:r>
+      <w:proofErr w:type="spellStart"/>
+      <w:r>
+        <w:t>ip</w:t>
+      </w:r>
+      <w:proofErr w:type="spellEnd"/>
+      <w:r>
+        <w:t>, port, frequency so that these values can be changed dynamically based on the environment and requirement.</w:t>
+      </w:r>
+      <w:r>
+        <w:t xml:space="preserve"> </w:t>
+      </w:r>
+      <w:r>
+        <w:t>The Timestamp value</w:t>
+      </w:r>
+      <w:r>
+        <w:t>s</w:t>
+      </w:r>
+      <w:r>
+        <w:t xml:space="preserve"> in sensor client(s) are converted to </w:t>
+      </w:r>
+      <w:r>
+        <w:rPr>
+          <w:b/>
+          <w:bCs/>
+        </w:rPr>
+        <w:t>UTC</w:t>
+      </w:r>
+      <w:r>
+        <w:t xml:space="preserve"> format to maintain time zone consistency</w:t>
+      </w:r>
+      <w:r>
+        <w:t xml:space="preserve"> </w:t>
+      </w:r>
+      <w:r>
+        <w:t>th</w:t>
+      </w:r>
+      <w:r>
+        <w:t>r</w:t>
       </w:r>
       <w:bookmarkStart w:id="0" w:name="_GoBack"/>
       <w:bookmarkEnd w:id="0"/>
       <w:r>
-        <w:t xml:space="preserve"> </w:t>
-      </w:r>
-      <w:r>
-        <w:rPr>
-          <w:b/>
-          <w:bCs/>
-        </w:rPr>
-        <w:t>UTC</w:t>
-      </w:r>
-      <w:r>
-        <w:t xml:space="preserve"> format to maintain time zone consistency.</w:t>
-      </w:r>
-    </w:p>
-    <w:p>
-      <w:pPr>
-        <w:pStyle w:val="ListParagraph"/>
-      </w:pPr>
+        <w:t>oughout</w:t>
+      </w:r>
+      <w:r>
+        <w:t xml:space="preserve"> any region</w:t>
+      </w:r>
+      <w:r>
+        <w:t>.</w:t>
+      </w:r>
     </w:p>
     <w:sectPr>
       <w:headerReference w:type="even" r:id="rId9"/>

</xml_diff>